<commit_message>
Docs: update GitHub link and contact info
</commit_message>
<xml_diff>
--- a/docs/Project_Summary.docx
+++ b/docs/Project_Summary.docx
@@ -87,6 +87,38 @@
       <w:r>
         <w:br/>
         <w:t>• Optimizes procurement.</w:t>
+      </w:r>
+    </w:p>
+    <w:p/>
+    <w:p/>
+    <w:p>
+      <w:r>
+        <w:rPr>
+          <w:b/>
+          <w:bCs/>
+        </w:rPr>
+        <w:t>Contact:</w:t>
+      </w:r>
+      <w:r>
+        <w:t xml:space="preserve"> Bollada Lokesh Kumar</w:t>
+      </w:r>
+    </w:p>
+    <w:p>
+      <w:r>
+        <w:rPr>
+          <w:b/>
+          <w:bCs/>
+        </w:rPr>
+        <w:t>Email:</w:t>
+      </w:r>
+      <w:r>
+        <w:t xml:space="preserve"> </w:t>
+      </w:r>
+      <w:r>
+        <w:rPr>
+          <w:u w:val="single"/>
+        </w:rPr>
+        <w:t>lokeshbollada80280@gmail.com</w:t>
       </w:r>
     </w:p>
     <w:sectPr>

</xml_diff>